<commit_message>
Them bai tap kiem tra thu
</commit_message>
<xml_diff>
--- a/THAY GUI/btBS.docx
+++ b/THAY GUI/btBS.docx
@@ -1042,6 +1042,9 @@
         <w:r>
           <w:t>‬</w:t>
         </w:r>
+        <w:r>
+          <w:t>‬</w:t>
+        </w:r>
       </w:bdo>
     </w:p>
     <w:p>
@@ -1885,7 +1888,16 @@
           <w:szCs w:val="26"/>
           <w:lang w:eastAsia="vi-VN"/>
         </w:rPr>
-        <w:t xml:space="preserve">12345 = Ss+Sc*(K-Fc))  </w:t>
+        <w:t>12345 = Ss+Sc*(K-Fc)</w:t>
+      </w:r>
+      <w:bookmarkStart w:id="0" w:name="_GoBack"/>
+      <w:bookmarkEnd w:id="0"/>
+      <w:r>
+        <w:rPr>
+          <w:szCs w:val="26"/>
+          <w:lang w:eastAsia="vi-VN"/>
+        </w:rPr>
+        <w:t xml:space="preserve">  </w:t>
       </w:r>
       <w:r>
         <w:rPr>
@@ -2112,8 +2124,6 @@
         </w:rPr>
         <w:t>16</w:t>
       </w:r>
-      <w:bookmarkStart w:id="0" w:name="_GoBack"/>
-      <w:bookmarkEnd w:id="0"/>
       <w:r>
         <w:rPr>
           <w:szCs w:val="26"/>

</xml_diff>